<commit_message>
Effective Java mit compareTo erweitert
</commit_message>
<xml_diff>
--- a/effective-java/docs/Aufgabe Effective Java.docx
+++ b/effective-java/docs/Aufgabe Effective Java.docx
@@ -24,7 +24,13 @@
         <w:t>hashCode()</w:t>
       </w:r>
       <w:r>
-        <w:t xml:space="preserve">, </w:t>
+        <w:t>,</w:t>
+      </w:r>
+      <w:r>
+        <w:t xml:space="preserve"> compareTo(),</w:t>
+      </w:r>
+      <w:r>
+        <w:t xml:space="preserve"> </w:t>
       </w:r>
       <w:r>
         <w:t>clone()</w:t>
@@ -49,7 +55,13 @@
     </w:p>
     <w:p>
       <w:r>
-        <w:t>Mittels eines Beispielprojekts sollen die Aufgaben und Möglichkeiten von Equals, Hash-Code Clone und Immutability aufgezeigt und geübt werden.</w:t>
+        <w:t>Mittels eines Beispielprojekts sollen die Aufgaben und Möglichkeiten von Equals, Hash-Code</w:t>
+      </w:r>
+      <w:r>
+        <w:t>, CompareTo,</w:t>
+      </w:r>
+      <w:r>
+        <w:t xml:space="preserve"> Clone und Immutability aufgezeigt und geübt werden.</w:t>
       </w:r>
     </w:p>
     <w:p>
@@ -117,7 +129,7 @@
           <w:b/>
           <w:smallCaps/>
         </w:rPr>
-        <w:t>Clone</w:t>
+        <w:t>CompareTo</w:t>
       </w:r>
     </w:p>
     <w:p>
@@ -137,6 +149,26 @@
           <w:b/>
           <w:smallCaps/>
         </w:rPr>
+        <w:t>Clone</w:t>
+      </w:r>
+    </w:p>
+    <w:p>
+      <w:pPr>
+        <w:pStyle w:val="Listenabsatz"/>
+        <w:numPr>
+          <w:ilvl w:val="0"/>
+          <w:numId w:val="14"/>
+        </w:numPr>
+        <w:rPr>
+          <w:b/>
+          <w:smallCaps/>
+        </w:rPr>
+      </w:pPr>
+      <w:r>
+        <w:rPr>
+          <w:b/>
+          <w:smallCaps/>
+        </w:rPr>
         <w:t>Immutable</w:t>
       </w:r>
     </w:p>
@@ -208,8 +240,6 @@
       <w:r>
         <w:t>, darum: Lese und verstehe die Test's</w:t>
       </w:r>
-      <w:bookmarkStart w:id="0" w:name="_GoBack"/>
-      <w:bookmarkEnd w:id="0"/>
       <w:r>
         <w:t>!</w:t>
       </w:r>
@@ -385,7 +415,13 @@
         <w:t>EmployeeEqualsTest</w:t>
       </w:r>
       <w:r>
-        <w:t>" aus dem Projekt. Wir werden Sie später zu einem angemessenen Zeitpunkt wieder ins Projekt kopieren.</w:t>
+        <w:t xml:space="preserve">" aus dem Projekt. Wir werden </w:t>
+      </w:r>
+      <w:r>
+        <w:t>s</w:t>
+      </w:r>
+      <w:r>
+        <w:t>ie später zu einem angemessenen Zeitpunkt wieder ins Projekt kopieren.</w:t>
       </w:r>
     </w:p>
     <w:p>
@@ -422,7 +458,25 @@
         <w:t xml:space="preserve"> die entsprechenden Methoden in den Domänenklassen.</w:t>
       </w:r>
       <w:r>
-        <w:t xml:space="preserve"> Beachte, der JUnit-Test darf nicht verändert werden.</w:t>
+        <w:t xml:space="preserve"> Beachte, der JUnit-Test darf nicht verändert werden</w:t>
+      </w:r>
+      <w:r>
+        <w:t xml:space="preserve"> und auch die Methodensignatur</w:t>
+      </w:r>
+      <w:r>
+        <w:t xml:space="preserve"> der bestehenden Methoden </w:t>
+      </w:r>
+      <w:r>
+        <w:t>der Domänenklassen soll</w:t>
+      </w:r>
+      <w:r>
+        <w:t>en</w:t>
+      </w:r>
+      <w:r>
+        <w:t xml:space="preserve"> nicht verändert werden</w:t>
+      </w:r>
+      <w:r>
+        <w:t>.</w:t>
       </w:r>
     </w:p>
     <w:p>
@@ -594,18 +648,18 @@
         <w:t>Hash-Code-Berechnung (Angelika Langer).docx</w:t>
       </w:r>
       <w:r>
-        <w:t>" durchzulesen, welches sich im selben Verzeichnis befinden wie dieses Dokument.</w:t>
-      </w:r>
-    </w:p>
-    <w:p>
-      <w:r>
-        <w:t xml:space="preserve">Anschliessend </w:t>
-      </w:r>
-      <w:r>
-        <w:t>implementiere</w:t>
-      </w:r>
-      <w:r>
-        <w:t xml:space="preserve"> die entsprechenden Methoden in den Domänenklassen. Beachte, der JUnit-Test darf nicht verändert werden.</w:t>
+        <w:t>" durchzulesen, welches sich im selben Verzeichnis befinde</w:t>
+      </w:r>
+      <w:r>
+        <w:t>t</w:t>
+      </w:r>
+      <w:r>
+        <w:t xml:space="preserve"> wie dieses Dokument.</w:t>
+      </w:r>
+    </w:p>
+    <w:p>
+      <w:r>
+        <w:t>Anschliessend implementiere die entsprechenden Methoden in den Domänenklassen. Beachte, der JUnit-Test darf nicht verändert werden und auch die Methodensignatur der bestehenden Methoden der Domänenklassen sollen nicht verändert werden.</w:t>
       </w:r>
     </w:p>
     <w:p>
@@ -649,6 +703,183 @@
       </w:r>
     </w:p>
     <w:p/>
+    <w:p/>
+    <w:p>
+      <w:pPr>
+        <w:pStyle w:val="berschrift1"/>
+      </w:pPr>
+      <w:r>
+        <w:t>Block CompareTo</w:t>
+      </w:r>
+    </w:p>
+    <w:p>
+      <w:pPr>
+        <w:pStyle w:val="berschrift2"/>
+      </w:pPr>
+      <w:r>
+        <w:t>Ziel</w:t>
+      </w:r>
+    </w:p>
+    <w:p>
+      <w:r>
+        <w:t xml:space="preserve">Für die Domänenklasse </w:t>
+      </w:r>
+      <w:r>
+        <w:rPr>
+          <w:rFonts w:ascii="Consolas" w:hAnsi="Consolas" w:cs="Consolas"/>
+        </w:rPr>
+        <w:t>Project</w:t>
+      </w:r>
+      <w:r>
+        <w:t xml:space="preserve"> soll das Interface </w:t>
+      </w:r>
+      <w:r>
+        <w:rPr>
+          <w:rFonts w:ascii="Consolas" w:hAnsi="Consolas" w:cs="Consolas"/>
+        </w:rPr>
+        <w:t>Comparable</w:t>
+      </w:r>
+      <w:r>
+        <w:t xml:space="preserve"> implementieren, damit die Projekte verglichen/sortiert werden können. Die Methode </w:t>
+      </w:r>
+      <w:r>
+        <w:rPr>
+          <w:rFonts w:ascii="Consolas" w:hAnsi="Consolas" w:cs="Consolas"/>
+        </w:rPr>
+        <w:t>getProjects()</w:t>
+      </w:r>
+      <w:r>
+        <w:t xml:space="preserve"> der Klasse </w:t>
+      </w:r>
+      <w:r>
+        <w:rPr>
+          <w:rFonts w:ascii="Consolas" w:hAnsi="Consolas" w:cs="Consolas"/>
+        </w:rPr>
+        <w:t>Employee</w:t>
+      </w:r>
+      <w:r>
+        <w:t xml:space="preserve"> soll eine sortierte Collection zurück liefern</w:t>
+      </w:r>
+      <w:r>
+        <w:t xml:space="preserve"> (Welche Collection musst Du dafür einsetzen?)</w:t>
+      </w:r>
+      <w:bookmarkStart w:id="0" w:name="_GoBack"/>
+      <w:bookmarkEnd w:id="0"/>
+      <w:r>
+        <w:t>. Der Test "</w:t>
+      </w:r>
+      <w:r>
+        <w:t>CompareToTest</w:t>
+      </w:r>
+      <w:r>
+        <w:t>" soll durchlaufen und Grün werden.</w:t>
+      </w:r>
+    </w:p>
+    <w:p>
+      <w:pPr>
+        <w:pStyle w:val="berschrift2"/>
+      </w:pPr>
+      <w:r>
+        <w:t>Vorbereitung</w:t>
+      </w:r>
+    </w:p>
+    <w:p>
+      <w:r>
+        <w:t>Kopiere den Test "</w:t>
+      </w:r>
+      <w:r>
+        <w:t>CompareToTest</w:t>
+      </w:r>
+      <w:r>
+        <w:t>" ins Package "</w:t>
+      </w:r>
+      <w:r>
+        <w:t>org.anderes.edu.effective.compare</w:t>
+      </w:r>
+      <w:r>
+        <w:t>".</w:t>
+      </w:r>
+    </w:p>
+    <w:p>
+      <w:pPr>
+        <w:pStyle w:val="berschrift2"/>
+      </w:pPr>
+      <w:r>
+        <w:t>Vorgehen</w:t>
+      </w:r>
+    </w:p>
+    <w:p>
+      <w:r>
+        <w:t>Für diesen Block ist das Dokument "</w:t>
+      </w:r>
+      <w:r>
+        <w:rPr>
+          <w:b/>
+          <w:i/>
+        </w:rPr>
+        <w:t>Objekt-Vergleich mittels Comparatoren</w:t>
+      </w:r>
+      <w:r>
+        <w:rPr>
+          <w:b/>
+          <w:i/>
+        </w:rPr>
+        <w:t xml:space="preserve"> </w:t>
+      </w:r>
+      <w:r>
+        <w:rPr>
+          <w:b/>
+          <w:i/>
+        </w:rPr>
+        <w:t>(Angelika Langer).docx</w:t>
+      </w:r>
+      <w:r>
+        <w:t>" durchzulesen, welches sich im selben Verzeichnis befindet wie dieses Dokument.</w:t>
+      </w:r>
+    </w:p>
+    <w:p>
+      <w:r>
+        <w:t>Anschliessend implementiere die entsprechenden Methoden in den Domänenklassen. Beachte, der JUnit-Test darf nicht verändert werden und auch die Methodensignatur der bestehenden Methoden der Domänenklassen sollen nicht verändert werden.</w:t>
+      </w:r>
+    </w:p>
+    <w:p/>
+    <w:p>
+      <w:pPr>
+        <w:pStyle w:val="berschrift2"/>
+      </w:pPr>
+      <w:r>
+        <w:t>Tipp</w:t>
+      </w:r>
+    </w:p>
+    <w:p>
+      <w:r>
+        <w:t>Auch für diesen Block bietet "</w:t>
+      </w:r>
+      <w:hyperlink r:id="rId13" w:history="1">
+        <w:r>
+          <w:rPr>
+            <w:rStyle w:val="Hyperlink"/>
+          </w:rPr>
+          <w:t>Apache Commons Lang</w:t>
+        </w:r>
+      </w:hyperlink>
+      <w:r>
+        <w:t xml:space="preserve">" eine </w:t>
+      </w:r>
+      <w:hyperlink r:id="rId14" w:history="1">
+        <w:r>
+          <w:rPr>
+            <w:rStyle w:val="Hyperlink"/>
+          </w:rPr>
+          <w:t>Hilfsklasse</w:t>
+        </w:r>
+      </w:hyperlink>
+      <w:r>
+        <w:t xml:space="preserve"> an.</w:t>
+      </w:r>
+    </w:p>
+    <w:p/>
+    <w:p/>
     <w:p>
       <w:pPr>
         <w:pStyle w:val="berschrift1"/>
@@ -757,7 +988,6 @@
         <w:pStyle w:val="berschrift1"/>
       </w:pPr>
       <w:r>
-        <w:lastRenderedPageBreak/>
         <w:t xml:space="preserve">Block </w:t>
       </w:r>
       <w:r>
@@ -888,7 +1118,11 @@
         <w:t>" gibt es bereits Skeleton's der Klassen</w:t>
       </w:r>
       <w:r>
-        <w:t xml:space="preserve"> und die Interfaces</w:t>
+        <w:t xml:space="preserve"> und die </w:t>
+      </w:r>
+      <w:r>
+        <w:lastRenderedPageBreak/>
+        <w:t>Interfaces</w:t>
       </w:r>
       <w:r>
         <w:t xml:space="preserve"> die Du für diese Übung benötigst.</w:t>
@@ -899,7 +1133,7 @@
     </w:p>
     <w:p/>
     <w:sectPr>
-      <w:footerReference w:type="default" r:id="rId13"/>
+      <w:footerReference w:type="default" r:id="rId15"/>
       <w:pgSz w:w="11906" w:h="16838"/>
       <w:pgMar w:top="1418" w:right="1701" w:bottom="1134" w:left="1701" w:header="709" w:footer="709" w:gutter="0"/>
       <w:cols w:space="708"/>
@@ -982,7 +1216,7 @@
               <w:color w:val="4F81BD" w:themeColor="accent1"/>
               <w:lang w:val="de-DE"/>
             </w:rPr>
-            <w:t>1</w:t>
+            <w:t>3</w:t>
           </w:r>
           <w:r>
             <w:rPr>
@@ -1964,7 +2198,7 @@
   <w:style w:type="paragraph" w:default="1" w:styleId="Standard">
     <w:name w:val="Normal"/>
     <w:qFormat/>
-    <w:rsid w:val="005639D3"/>
+    <w:rsid w:val="00073648"/>
   </w:style>
   <w:style w:type="paragraph" w:styleId="berschrift1">
     <w:name w:val="heading 1"/>
@@ -2172,6 +2406,7 @@
   <w:style w:type="character" w:default="1" w:styleId="Absatz-Standardschriftart">
     <w:name w:val="Default Paragraph Font"/>
     <w:uiPriority w:val="1"/>
+    <w:semiHidden/>
     <w:unhideWhenUsed/>
   </w:style>
   <w:style w:type="table" w:default="1" w:styleId="NormaleTabelle">
@@ -2787,6 +3022,18 @@
     <w:pPr>
       <w:outlineLvl w:val="9"/>
     </w:pPr>
+  </w:style>
+  <w:style w:type="character" w:styleId="BesuchterHyperlink">
+    <w:name w:val="FollowedHyperlink"/>
+    <w:basedOn w:val="Absatz-Standardschriftart"/>
+    <w:uiPriority w:val="99"/>
+    <w:semiHidden/>
+    <w:unhideWhenUsed/>
+    <w:rsid w:val="00073648"/>
+    <w:rPr>
+      <w:color w:val="800080" w:themeColor="followedHyperlink"/>
+      <w:u w:val="single"/>
+    </w:rPr>
   </w:style>
 </w:styles>
 </file>
@@ -2952,7 +3199,7 @@
   <w:style w:type="paragraph" w:default="1" w:styleId="Standard">
     <w:name w:val="Normal"/>
     <w:qFormat/>
-    <w:rsid w:val="005639D3"/>
+    <w:rsid w:val="00073648"/>
   </w:style>
   <w:style w:type="paragraph" w:styleId="berschrift1">
     <w:name w:val="heading 1"/>
@@ -3160,6 +3407,7 @@
   <w:style w:type="character" w:default="1" w:styleId="Absatz-Standardschriftart">
     <w:name w:val="Default Paragraph Font"/>
     <w:uiPriority w:val="1"/>
+    <w:semiHidden/>
     <w:unhideWhenUsed/>
   </w:style>
   <w:style w:type="table" w:default="1" w:styleId="NormaleTabelle">
@@ -3775,6 +4023,18 @@
     <w:pPr>
       <w:outlineLvl w:val="9"/>
     </w:pPr>
+  </w:style>
+  <w:style w:type="character" w:styleId="BesuchterHyperlink">
+    <w:name w:val="FollowedHyperlink"/>
+    <w:basedOn w:val="Absatz-Standardschriftart"/>
+    <w:uiPriority w:val="99"/>
+    <w:semiHidden/>
+    <w:unhideWhenUsed/>
+    <w:rsid w:val="00073648"/>
+    <w:rPr>
+      <w:color w:val="800080" w:themeColor="followedHyperlink"/>
+      <w:u w:val="single"/>
+    </w:rPr>
   </w:style>
 </w:styles>
 </file>

</xml_diff>